<commit_message>
Resolution of exercise 5 of Paper 3
</commit_message>
<xml_diff>
--- a/Statistics with R/Paperwork/Class 03/Trab3.docx
+++ b/Statistics with R/Paperwork/Class 03/Trab3.docx
@@ -1,6 +1,6 @@
 
 <file path=word/document.xml><?xml version="1.0" encoding="utf-8"?>
-<w:document xmlns:wpc="http://schemas.microsoft.com/office/word/2010/wordprocessingCanvas" xmlns:cx="http://schemas.microsoft.com/office/drawing/2014/chartex" xmlns:cx1="http://schemas.microsoft.com/office/drawing/2015/9/8/chartex" xmlns:cx2="http://schemas.microsoft.com/office/drawing/2015/10/21/chartex" xmlns:cx3="http://schemas.microsoft.com/office/drawing/2016/5/9/chartex" xmlns:cx4="http://schemas.microsoft.com/office/drawing/2016/5/10/chartex" xmlns:cx5="http://schemas.microsoft.com/office/drawing/2016/5/11/chartex" xmlns:cx6="http://schemas.microsoft.com/office/drawing/2016/5/12/chartex" xmlns:cx7="http://schemas.microsoft.com/office/drawing/2016/5/13/chartex" xmlns:cx8="http://schemas.microsoft.com/office/drawing/2016/5/14/chartex" xmlns:mc="http://schemas.openxmlformats.org/markup-compatibility/2006" xmlns:aink="http://schemas.microsoft.com/office/drawing/2016/ink" xmlns:am3d="http://schemas.microsoft.com/office/drawing/2017/model3d" xmlns:o="urn:schemas-microsoft-com:office:office" xmlns:r="http://schemas.openxmlformats.org/officeDocument/2006/relationships" xmlns:m="http://schemas.openxmlformats.org/officeDocument/2006/math" xmlns:v="urn:schemas-microsoft-com:vml" xmlns:wp14="http://schemas.microsoft.com/office/word/2010/wordprocessingDrawing" xmlns:wp="http://schemas.openxmlformats.org/drawingml/2006/wordprocessingDrawing" xmlns:w10="urn:schemas-microsoft-com:office:word" xmlns:w="http://schemas.openxmlformats.org/wordprocessingml/2006/main" xmlns:w14="http://schemas.microsoft.com/office/word/2010/wordml" xmlns:w15="http://schemas.microsoft.com/office/word/2012/wordml" xmlns:w16cex="http://schemas.microsoft.com/office/word/2018/wordml/cex" xmlns:w16cid="http://schemas.microsoft.com/office/word/2016/wordml/cid" xmlns:w16="http://schemas.microsoft.com/office/word/2018/wordml" xmlns:w16sdtdh="http://schemas.microsoft.com/office/word/2020/wordml/sdtdatahash" xmlns:w16se="http://schemas.microsoft.com/office/word/2015/wordml/symex" xmlns:wpg="http://schemas.microsoft.com/office/word/2010/wordprocessingGroup" xmlns:wpi="http://schemas.microsoft.com/office/word/2010/wordprocessingInk" xmlns:wne="http://schemas.microsoft.com/office/word/2006/wordml" xmlns:wps="http://schemas.microsoft.com/office/word/2010/wordprocessingShape" mc:Ignorable="w14 w15 w16se w16cid w16 w16cex w16sdtdh wp14">
+<w:document xmlns:wpc="http://schemas.microsoft.com/office/word/2010/wordprocessingCanvas" xmlns:cx="http://schemas.microsoft.com/office/drawing/2014/chartex" xmlns:cx1="http://schemas.microsoft.com/office/drawing/2015/9/8/chartex" xmlns:cx2="http://schemas.microsoft.com/office/drawing/2015/10/21/chartex" xmlns:cx3="http://schemas.microsoft.com/office/drawing/2016/5/9/chartex" xmlns:cx4="http://schemas.microsoft.com/office/drawing/2016/5/10/chartex" xmlns:cx5="http://schemas.microsoft.com/office/drawing/2016/5/11/chartex" xmlns:cx6="http://schemas.microsoft.com/office/drawing/2016/5/12/chartex" xmlns:cx7="http://schemas.microsoft.com/office/drawing/2016/5/13/chartex" xmlns:cx8="http://schemas.microsoft.com/office/drawing/2016/5/14/chartex" xmlns:mc="http://schemas.openxmlformats.org/markup-compatibility/2006" xmlns:aink="http://schemas.microsoft.com/office/drawing/2016/ink" xmlns:am3d="http://schemas.microsoft.com/office/drawing/2017/model3d" xmlns:o="urn:schemas-microsoft-com:office:office" xmlns:oel="http://schemas.microsoft.com/office/2019/extlst" xmlns:r="http://schemas.openxmlformats.org/officeDocument/2006/relationships" xmlns:m="http://schemas.openxmlformats.org/officeDocument/2006/math" xmlns:v="urn:schemas-microsoft-com:vml" xmlns:wp14="http://schemas.microsoft.com/office/word/2010/wordprocessingDrawing" xmlns:wp="http://schemas.openxmlformats.org/drawingml/2006/wordprocessingDrawing" xmlns:w10="urn:schemas-microsoft-com:office:word" xmlns:w="http://schemas.openxmlformats.org/wordprocessingml/2006/main" xmlns:w14="http://schemas.microsoft.com/office/word/2010/wordml" xmlns:w15="http://schemas.microsoft.com/office/word/2012/wordml" xmlns:w16cex="http://schemas.microsoft.com/office/word/2018/wordml/cex" xmlns:w16cid="http://schemas.microsoft.com/office/word/2016/wordml/cid" xmlns:w16="http://schemas.microsoft.com/office/word/2018/wordml" xmlns:w16sdtdh="http://schemas.microsoft.com/office/word/2020/wordml/sdtdatahash" xmlns:w16se="http://schemas.microsoft.com/office/word/2015/wordml/symex" xmlns:wpg="http://schemas.microsoft.com/office/word/2010/wordprocessingGroup" xmlns:wpi="http://schemas.microsoft.com/office/word/2010/wordprocessingInk" xmlns:wne="http://schemas.microsoft.com/office/word/2006/wordml" xmlns:wps="http://schemas.microsoft.com/office/word/2010/wordprocessingShape" mc:Ignorable="w14 w15 w16se w16cid w16 w16cex w16sdtdh wp14">
   <w:body>
     <w:p>
       <w:pPr>
@@ -145,8 +145,13 @@
         <w:spacing w:line="360" w:lineRule="auto"/>
         <w:ind w:left="0"/>
       </w:pPr>
-      <w:r>
-        <w:t>(  ) valor extremo</w:t>
+      <w:proofErr w:type="gramStart"/>
+      <w:r>
+        <w:t>(  )</w:t>
+      </w:r>
+      <w:proofErr w:type="gramEnd"/>
+      <w:r>
+        <w:t xml:space="preserve"> valor extremo</w:t>
       </w:r>
     </w:p>
     <w:p>
@@ -155,8 +160,13 @@
         <w:spacing w:line="360" w:lineRule="auto"/>
         <w:ind w:left="0"/>
       </w:pPr>
-      <w:r>
-        <w:t>(  ) valor atípico</w:t>
+      <w:proofErr w:type="gramStart"/>
+      <w:r>
+        <w:t>(  )</w:t>
+      </w:r>
+      <w:proofErr w:type="gramEnd"/>
+      <w:r>
+        <w:t xml:space="preserve"> valor atípico</w:t>
       </w:r>
     </w:p>
     <w:p>
@@ -165,8 +175,13 @@
         <w:spacing w:line="360" w:lineRule="auto"/>
         <w:ind w:left="0"/>
       </w:pPr>
-      <w:r>
-        <w:t>(  ) ambos</w:t>
+      <w:proofErr w:type="gramStart"/>
+      <w:r>
+        <w:t>(  )</w:t>
+      </w:r>
+      <w:proofErr w:type="gramEnd"/>
+      <w:r>
+        <w:t xml:space="preserve"> ambos</w:t>
       </w:r>
     </w:p>
     <w:p>
@@ -175,18 +190,33 @@
       </w:r>
     </w:p>
     <w:p>
-      <w:r>
-        <w:t>(  ) a variabilidade em torno da média</w:t>
+      <w:proofErr w:type="gramStart"/>
+      <w:r>
+        <w:t>(  )</w:t>
+      </w:r>
+      <w:proofErr w:type="gramEnd"/>
+      <w:r>
+        <w:t xml:space="preserve"> a variabilidade em torno da média</w:t>
       </w:r>
     </w:p>
     <w:p>
-      <w:r>
-        <w:t>(  ) a variabilidade em torno da mediana</w:t>
+      <w:proofErr w:type="gramStart"/>
+      <w:r>
+        <w:t>(  )</w:t>
+      </w:r>
+      <w:proofErr w:type="gramEnd"/>
+      <w:r>
+        <w:t xml:space="preserve"> a variabilidade em torno da mediana</w:t>
       </w:r>
     </w:p>
     <w:p>
-      <w:r>
-        <w:t>(  ) a medida relativa da variabilidade em torno da média</w:t>
+      <w:proofErr w:type="gramStart"/>
+      <w:r>
+        <w:t>(  )</w:t>
+      </w:r>
+      <w:proofErr w:type="gramEnd"/>
+      <w:r>
+        <w:t xml:space="preserve"> a medida relativa da variabilidade em torno da média</w:t>
       </w:r>
     </w:p>
     <w:p>
@@ -530,11 +560,19 @@
           <w:bCs/>
         </w:rPr>
       </w:pPr>
-      <w:r>
-        <w:rPr>
-          <w:bCs/>
-        </w:rPr>
-        <w:t>P(Z &lt; 0)</w:t>
+      <w:proofErr w:type="gramStart"/>
+      <w:r>
+        <w:rPr>
+          <w:bCs/>
+        </w:rPr>
+        <w:t>P(</w:t>
+      </w:r>
+      <w:proofErr w:type="gramEnd"/>
+      <w:r>
+        <w:rPr>
+          <w:bCs/>
+        </w:rPr>
+        <w:t>Z &lt; 0)</w:t>
       </w:r>
       <w:r>
         <w:rPr>
@@ -560,11 +598,19 @@
           <w:bCs/>
         </w:rPr>
       </w:pPr>
-      <w:r>
-        <w:rPr>
-          <w:bCs/>
-        </w:rPr>
-        <w:t>P(Z &gt; 0)</w:t>
+      <w:proofErr w:type="gramStart"/>
+      <w:r>
+        <w:rPr>
+          <w:bCs/>
+        </w:rPr>
+        <w:t>P(</w:t>
+      </w:r>
+      <w:proofErr w:type="gramEnd"/>
+      <w:r>
+        <w:rPr>
+          <w:bCs/>
+        </w:rPr>
+        <w:t>Z &gt; 0)</w:t>
       </w:r>
       <w:r>
         <w:rPr>
@@ -620,11 +666,19 @@
           <w:bCs/>
         </w:rPr>
       </w:pPr>
-      <w:r>
-        <w:rPr>
-          <w:bCs/>
-        </w:rPr>
-        <w:t>P(Z &lt; -1.96)</w:t>
+      <w:proofErr w:type="gramStart"/>
+      <w:r>
+        <w:rPr>
+          <w:bCs/>
+        </w:rPr>
+        <w:t>P(</w:t>
+      </w:r>
+      <w:proofErr w:type="gramEnd"/>
+      <w:r>
+        <w:rPr>
+          <w:bCs/>
+        </w:rPr>
+        <w:t>Z &lt; -1.96)</w:t>
       </w:r>
       <w:r>
         <w:rPr>
@@ -650,11 +704,19 @@
           <w:bCs/>
         </w:rPr>
       </w:pPr>
-      <w:r>
-        <w:rPr>
-          <w:bCs/>
-        </w:rPr>
-        <w:t>P(-1.96 &lt; Z &lt; 1.96)</w:t>
+      <w:proofErr w:type="gramStart"/>
+      <w:r>
+        <w:rPr>
+          <w:bCs/>
+        </w:rPr>
+        <w:t>P(</w:t>
+      </w:r>
+      <w:proofErr w:type="gramEnd"/>
+      <w:r>
+        <w:rPr>
+          <w:bCs/>
+        </w:rPr>
+        <w:t>-1.96 &lt; Z &lt; 1.96)</w:t>
       </w:r>
       <w:r>
         <w:rPr>
@@ -715,11 +777,19 @@
         </w:rPr>
         <w:t xml:space="preserve">Sorteando-se um aluno ao acaso, qual a probabilidade </w:t>
       </w:r>
-      <w:r>
-        <w:rPr>
-          <w:bCs/>
-        </w:rPr>
-        <w:t xml:space="preserve">dele </w:t>
+      <w:proofErr w:type="gramStart"/>
+      <w:r>
+        <w:rPr>
+          <w:bCs/>
+        </w:rPr>
+        <w:t>dele</w:t>
+      </w:r>
+      <w:proofErr w:type="gramEnd"/>
+      <w:r>
+        <w:rPr>
+          <w:bCs/>
+        </w:rPr>
+        <w:t xml:space="preserve"> </w:t>
       </w:r>
       <w:r>
         <w:rPr>
@@ -758,12 +828,14 @@
         </w:rPr>
         <w:t xml:space="preserve">Sorteando-se um aluno ao acaso, qual a probabilidade </w:t>
       </w:r>
+      <w:proofErr w:type="gramStart"/>
       <w:r>
         <w:rPr>
           <w:bCs/>
         </w:rPr>
         <w:t>dele</w:t>
       </w:r>
+      <w:proofErr w:type="gramEnd"/>
       <w:r>
         <w:rPr>
           <w:bCs/>
@@ -882,6 +954,91 @@
       <w:pPr>
         <w:jc w:val="both"/>
       </w:pPr>
+      <w:r>
+        <w:lastRenderedPageBreak/>
+        <w:drawing>
+          <wp:inline distT="0" distB="0" distL="0" distR="0" wp14:anchorId="560CB3E0" wp14:editId="0D59BACF">
+            <wp:extent cx="5943600" cy="3819525"/>
+            <wp:effectExtent l="0" t="0" r="0" b="3175"/>
+            <wp:docPr id="940170294" name="Picture 1" descr="A picture containing diagram, sketch, technical drawing, plan&#10;&#10;Description automatically generated"/>
+            <wp:cNvGraphicFramePr>
+              <a:graphicFrameLocks xmlns:a="http://schemas.openxmlformats.org/drawingml/2006/main" noChangeAspect="1"/>
+            </wp:cNvGraphicFramePr>
+            <a:graphic xmlns:a="http://schemas.openxmlformats.org/drawingml/2006/main">
+              <a:graphicData uri="http://schemas.openxmlformats.org/drawingml/2006/picture">
+                <pic:pic xmlns:pic="http://schemas.openxmlformats.org/drawingml/2006/picture">
+                  <pic:nvPicPr>
+                    <pic:cNvPr id="940170294" name="Picture 1" descr="A picture containing diagram, sketch, technical drawing, plan&#10;&#10;Description automatically generated"/>
+                    <pic:cNvPicPr/>
+                  </pic:nvPicPr>
+                  <pic:blipFill>
+                    <a:blip r:embed="rId8"/>
+                    <a:stretch>
+                      <a:fillRect/>
+                    </a:stretch>
+                  </pic:blipFill>
+                  <pic:spPr>
+                    <a:xfrm>
+                      <a:off x="0" y="0"/>
+                      <a:ext cx="5943600" cy="3819525"/>
+                    </a:xfrm>
+                    <a:prstGeom prst="rect">
+                      <a:avLst/>
+                    </a:prstGeom>
+                  </pic:spPr>
+                </pic:pic>
+              </a:graphicData>
+            </a:graphic>
+          </wp:inline>
+        </w:drawing>
+      </w:r>
+    </w:p>
+    <w:p>
+      <w:pPr>
+        <w:jc w:val="both"/>
+      </w:pPr>
+    </w:p>
+    <w:p>
+      <w:pPr>
+        <w:jc w:val="both"/>
+      </w:pPr>
+      <w:r>
+        <w:drawing>
+          <wp:inline distT="0" distB="0" distL="0" distR="0" wp14:anchorId="67AD4ECF" wp14:editId="0F9C8419">
+            <wp:extent cx="5943600" cy="3819525"/>
+            <wp:effectExtent l="0" t="0" r="0" b="3175"/>
+            <wp:docPr id="1785265190" name="Picture 1" descr="A picture containing diagram, sketch, technical drawing, line&#10;&#10;Description automatically generated"/>
+            <wp:cNvGraphicFramePr>
+              <a:graphicFrameLocks xmlns:a="http://schemas.openxmlformats.org/drawingml/2006/main" noChangeAspect="1"/>
+            </wp:cNvGraphicFramePr>
+            <a:graphic xmlns:a="http://schemas.openxmlformats.org/drawingml/2006/main">
+              <a:graphicData uri="http://schemas.openxmlformats.org/drawingml/2006/picture">
+                <pic:pic xmlns:pic="http://schemas.openxmlformats.org/drawingml/2006/picture">
+                  <pic:nvPicPr>
+                    <pic:cNvPr id="1785265190" name="Picture 1" descr="A picture containing diagram, sketch, technical drawing, line&#10;&#10;Description automatically generated"/>
+                    <pic:cNvPicPr/>
+                  </pic:nvPicPr>
+                  <pic:blipFill>
+                    <a:blip r:embed="rId9"/>
+                    <a:stretch>
+                      <a:fillRect/>
+                    </a:stretch>
+                  </pic:blipFill>
+                  <pic:spPr>
+                    <a:xfrm>
+                      <a:off x="0" y="0"/>
+                      <a:ext cx="5943600" cy="3819525"/>
+                    </a:xfrm>
+                    <a:prstGeom prst="rect">
+                      <a:avLst/>
+                    </a:prstGeom>
+                  </pic:spPr>
+                </pic:pic>
+              </a:graphicData>
+            </a:graphic>
+          </wp:inline>
+        </w:drawing>
+      </w:r>
     </w:p>
     <w:p>
       <w:pPr>
@@ -893,12 +1050,39 @@
         <w:jc w:val="both"/>
       </w:pPr>
       <w:r>
+        <w:lastRenderedPageBreak/>
         <w:t xml:space="preserve">Qual a diferença entre as duas variáveis? </w:t>
+      </w:r>
+    </w:p>
+    <w:p>
+      <w:r>
+        <w:t xml:space="preserve">A variável </w:t>
+      </w:r>
+      <w:r>
+        <w:rPr>
+          <w:b/>
+          <w:bCs/>
+        </w:rPr>
+        <w:t>original</w:t>
+      </w:r>
+      <w:r>
+        <w:t xml:space="preserve"> mostra o valor exato para cada elemento da população enquanto a variável </w:t>
+      </w:r>
+      <w:proofErr w:type="spellStart"/>
+      <w:r>
+        <w:rPr>
+          <w:b/>
+          <w:bCs/>
+        </w:rPr>
+        <w:t>zscore</w:t>
+      </w:r>
+      <w:proofErr w:type="spellEnd"/>
+      <w:r>
+        <w:t xml:space="preserve"> o número de desvios padrão da média que aquele valor representa.</w:t>
       </w:r>
     </w:p>
     <w:p/>
     <w:p/>
-    <w:p/>
     <w:p>
       <w:r>
         <w:t xml:space="preserve">Data de entrega: </w:t>
@@ -935,7 +1119,7 @@
       </w:r>
     </w:p>
     <w:sectPr>
-      <w:headerReference w:type="default" r:id="rId8"/>
+      <w:headerReference w:type="default" r:id="rId10"/>
       <w:pgSz w:w="12240" w:h="15840"/>
       <w:pgMar w:top="1440" w:right="1440" w:bottom="1440" w:left="1440" w:header="708" w:footer="708" w:gutter="0"/>
       <w:cols w:space="708"/>
@@ -946,7 +1130,7 @@
 </file>
 
 <file path=word/endnotes.xml><?xml version="1.0" encoding="utf-8"?>
-<w:endnotes xmlns:wpc="http://schemas.microsoft.com/office/word/2010/wordprocessingCanvas" xmlns:cx="http://schemas.microsoft.com/office/drawing/2014/chartex" xmlns:cx1="http://schemas.microsoft.com/office/drawing/2015/9/8/chartex" xmlns:cx2="http://schemas.microsoft.com/office/drawing/2015/10/21/chartex" xmlns:cx3="http://schemas.microsoft.com/office/drawing/2016/5/9/chartex" xmlns:cx4="http://schemas.microsoft.com/office/drawing/2016/5/10/chartex" xmlns:cx5="http://schemas.microsoft.com/office/drawing/2016/5/11/chartex" xmlns:cx6="http://schemas.microsoft.com/office/drawing/2016/5/12/chartex" xmlns:cx7="http://schemas.microsoft.com/office/drawing/2016/5/13/chartex" xmlns:cx8="http://schemas.microsoft.com/office/drawing/2016/5/14/chartex" xmlns:mc="http://schemas.openxmlformats.org/markup-compatibility/2006" xmlns:aink="http://schemas.microsoft.com/office/drawing/2016/ink" xmlns:am3d="http://schemas.microsoft.com/office/drawing/2017/model3d" xmlns:o="urn:schemas-microsoft-com:office:office" xmlns:r="http://schemas.openxmlformats.org/officeDocument/2006/relationships" xmlns:m="http://schemas.openxmlformats.org/officeDocument/2006/math" xmlns:v="urn:schemas-microsoft-com:vml" xmlns:wp14="http://schemas.microsoft.com/office/word/2010/wordprocessingDrawing" xmlns:wp="http://schemas.openxmlformats.org/drawingml/2006/wordprocessingDrawing" xmlns:w10="urn:schemas-microsoft-com:office:word" xmlns:w="http://schemas.openxmlformats.org/wordprocessingml/2006/main" xmlns:w14="http://schemas.microsoft.com/office/word/2010/wordml" xmlns:w15="http://schemas.microsoft.com/office/word/2012/wordml" xmlns:w16cex="http://schemas.microsoft.com/office/word/2018/wordml/cex" xmlns:w16cid="http://schemas.microsoft.com/office/word/2016/wordml/cid" xmlns:w16="http://schemas.microsoft.com/office/word/2018/wordml" xmlns:w16sdtdh="http://schemas.microsoft.com/office/word/2020/wordml/sdtdatahash" xmlns:w16se="http://schemas.microsoft.com/office/word/2015/wordml/symex" xmlns:wpg="http://schemas.microsoft.com/office/word/2010/wordprocessingGroup" xmlns:wpi="http://schemas.microsoft.com/office/word/2010/wordprocessingInk" xmlns:wne="http://schemas.microsoft.com/office/word/2006/wordml" xmlns:wps="http://schemas.microsoft.com/office/word/2010/wordprocessingShape" mc:Ignorable="w14 w15 w16se w16cid w16 w16cex w16sdtdh wp14">
+<w:endnotes xmlns:wpc="http://schemas.microsoft.com/office/word/2010/wordprocessingCanvas" xmlns:cx="http://schemas.microsoft.com/office/drawing/2014/chartex" xmlns:cx1="http://schemas.microsoft.com/office/drawing/2015/9/8/chartex" xmlns:cx2="http://schemas.microsoft.com/office/drawing/2015/10/21/chartex" xmlns:cx3="http://schemas.microsoft.com/office/drawing/2016/5/9/chartex" xmlns:cx4="http://schemas.microsoft.com/office/drawing/2016/5/10/chartex" xmlns:cx5="http://schemas.microsoft.com/office/drawing/2016/5/11/chartex" xmlns:cx6="http://schemas.microsoft.com/office/drawing/2016/5/12/chartex" xmlns:cx7="http://schemas.microsoft.com/office/drawing/2016/5/13/chartex" xmlns:cx8="http://schemas.microsoft.com/office/drawing/2016/5/14/chartex" xmlns:mc="http://schemas.openxmlformats.org/markup-compatibility/2006" xmlns:aink="http://schemas.microsoft.com/office/drawing/2016/ink" xmlns:am3d="http://schemas.microsoft.com/office/drawing/2017/model3d" xmlns:o="urn:schemas-microsoft-com:office:office" xmlns:oel="http://schemas.microsoft.com/office/2019/extlst" xmlns:r="http://schemas.openxmlformats.org/officeDocument/2006/relationships" xmlns:m="http://schemas.openxmlformats.org/officeDocument/2006/math" xmlns:v="urn:schemas-microsoft-com:vml" xmlns:wp14="http://schemas.microsoft.com/office/word/2010/wordprocessingDrawing" xmlns:wp="http://schemas.openxmlformats.org/drawingml/2006/wordprocessingDrawing" xmlns:w10="urn:schemas-microsoft-com:office:word" xmlns:w="http://schemas.openxmlformats.org/wordprocessingml/2006/main" xmlns:w14="http://schemas.microsoft.com/office/word/2010/wordml" xmlns:w15="http://schemas.microsoft.com/office/word/2012/wordml" xmlns:w16cex="http://schemas.microsoft.com/office/word/2018/wordml/cex" xmlns:w16cid="http://schemas.microsoft.com/office/word/2016/wordml/cid" xmlns:w16="http://schemas.microsoft.com/office/word/2018/wordml" xmlns:w16sdtdh="http://schemas.microsoft.com/office/word/2020/wordml/sdtdatahash" xmlns:w16se="http://schemas.microsoft.com/office/word/2015/wordml/symex" xmlns:wpg="http://schemas.microsoft.com/office/word/2010/wordprocessingGroup" xmlns:wpi="http://schemas.microsoft.com/office/word/2010/wordprocessingInk" xmlns:wne="http://schemas.microsoft.com/office/word/2006/wordml" xmlns:wps="http://schemas.microsoft.com/office/word/2010/wordprocessingShape" mc:Ignorable="w14 w15 w16se w16cid w16 w16cex w16sdtdh wp14">
   <w:endnote w:type="separator" w:id="-1">
     <w:p>
       <w:pPr>
@@ -971,7 +1155,7 @@
 </file>
 
 <file path=word/footnotes.xml><?xml version="1.0" encoding="utf-8"?>
-<w:footnotes xmlns:wpc="http://schemas.microsoft.com/office/word/2010/wordprocessingCanvas" xmlns:cx="http://schemas.microsoft.com/office/drawing/2014/chartex" xmlns:cx1="http://schemas.microsoft.com/office/drawing/2015/9/8/chartex" xmlns:cx2="http://schemas.microsoft.com/office/drawing/2015/10/21/chartex" xmlns:cx3="http://schemas.microsoft.com/office/drawing/2016/5/9/chartex" xmlns:cx4="http://schemas.microsoft.com/office/drawing/2016/5/10/chartex" xmlns:cx5="http://schemas.microsoft.com/office/drawing/2016/5/11/chartex" xmlns:cx6="http://schemas.microsoft.com/office/drawing/2016/5/12/chartex" xmlns:cx7="http://schemas.microsoft.com/office/drawing/2016/5/13/chartex" xmlns:cx8="http://schemas.microsoft.com/office/drawing/2016/5/14/chartex" xmlns:mc="http://schemas.openxmlformats.org/markup-compatibility/2006" xmlns:aink="http://schemas.microsoft.com/office/drawing/2016/ink" xmlns:am3d="http://schemas.microsoft.com/office/drawing/2017/model3d" xmlns:o="urn:schemas-microsoft-com:office:office" xmlns:r="http://schemas.openxmlformats.org/officeDocument/2006/relationships" xmlns:m="http://schemas.openxmlformats.org/officeDocument/2006/math" xmlns:v="urn:schemas-microsoft-com:vml" xmlns:wp14="http://schemas.microsoft.com/office/word/2010/wordprocessingDrawing" xmlns:wp="http://schemas.openxmlformats.org/drawingml/2006/wordprocessingDrawing" xmlns:w10="urn:schemas-microsoft-com:office:word" xmlns:w="http://schemas.openxmlformats.org/wordprocessingml/2006/main" xmlns:w14="http://schemas.microsoft.com/office/word/2010/wordml" xmlns:w15="http://schemas.microsoft.com/office/word/2012/wordml" xmlns:w16cex="http://schemas.microsoft.com/office/word/2018/wordml/cex" xmlns:w16cid="http://schemas.microsoft.com/office/word/2016/wordml/cid" xmlns:w16="http://schemas.microsoft.com/office/word/2018/wordml" xmlns:w16sdtdh="http://schemas.microsoft.com/office/word/2020/wordml/sdtdatahash" xmlns:w16se="http://schemas.microsoft.com/office/word/2015/wordml/symex" xmlns:wpg="http://schemas.microsoft.com/office/word/2010/wordprocessingGroup" xmlns:wpi="http://schemas.microsoft.com/office/word/2010/wordprocessingInk" xmlns:wne="http://schemas.microsoft.com/office/word/2006/wordml" xmlns:wps="http://schemas.microsoft.com/office/word/2010/wordprocessingShape" mc:Ignorable="w14 w15 w16se w16cid w16 w16cex w16sdtdh wp14">
+<w:footnotes xmlns:wpc="http://schemas.microsoft.com/office/word/2010/wordprocessingCanvas" xmlns:cx="http://schemas.microsoft.com/office/drawing/2014/chartex" xmlns:cx1="http://schemas.microsoft.com/office/drawing/2015/9/8/chartex" xmlns:cx2="http://schemas.microsoft.com/office/drawing/2015/10/21/chartex" xmlns:cx3="http://schemas.microsoft.com/office/drawing/2016/5/9/chartex" xmlns:cx4="http://schemas.microsoft.com/office/drawing/2016/5/10/chartex" xmlns:cx5="http://schemas.microsoft.com/office/drawing/2016/5/11/chartex" xmlns:cx6="http://schemas.microsoft.com/office/drawing/2016/5/12/chartex" xmlns:cx7="http://schemas.microsoft.com/office/drawing/2016/5/13/chartex" xmlns:cx8="http://schemas.microsoft.com/office/drawing/2016/5/14/chartex" xmlns:mc="http://schemas.openxmlformats.org/markup-compatibility/2006" xmlns:aink="http://schemas.microsoft.com/office/drawing/2016/ink" xmlns:am3d="http://schemas.microsoft.com/office/drawing/2017/model3d" xmlns:o="urn:schemas-microsoft-com:office:office" xmlns:oel="http://schemas.microsoft.com/office/2019/extlst" xmlns:r="http://schemas.openxmlformats.org/officeDocument/2006/relationships" xmlns:m="http://schemas.openxmlformats.org/officeDocument/2006/math" xmlns:v="urn:schemas-microsoft-com:vml" xmlns:wp14="http://schemas.microsoft.com/office/word/2010/wordprocessingDrawing" xmlns:wp="http://schemas.openxmlformats.org/drawingml/2006/wordprocessingDrawing" xmlns:w10="urn:schemas-microsoft-com:office:word" xmlns:w="http://schemas.openxmlformats.org/wordprocessingml/2006/main" xmlns:w14="http://schemas.microsoft.com/office/word/2010/wordml" xmlns:w15="http://schemas.microsoft.com/office/word/2012/wordml" xmlns:w16cex="http://schemas.microsoft.com/office/word/2018/wordml/cex" xmlns:w16cid="http://schemas.microsoft.com/office/word/2016/wordml/cid" xmlns:w16="http://schemas.microsoft.com/office/word/2018/wordml" xmlns:w16sdtdh="http://schemas.microsoft.com/office/word/2020/wordml/sdtdatahash" xmlns:w16se="http://schemas.microsoft.com/office/word/2015/wordml/symex" xmlns:wpg="http://schemas.microsoft.com/office/word/2010/wordprocessingGroup" xmlns:wpi="http://schemas.microsoft.com/office/word/2010/wordprocessingInk" xmlns:wne="http://schemas.microsoft.com/office/word/2006/wordml" xmlns:wps="http://schemas.microsoft.com/office/word/2010/wordprocessingShape" mc:Ignorable="w14 w15 w16se w16cid w16 w16cex w16sdtdh wp14">
   <w:footnote w:type="separator" w:id="-1">
     <w:p>
       <w:pPr>
@@ -996,7 +1180,7 @@
 </file>
 
 <file path=word/header1.xml><?xml version="1.0" encoding="utf-8"?>
-<w:hdr xmlns:wpc="http://schemas.microsoft.com/office/word/2010/wordprocessingCanvas" xmlns:cx="http://schemas.microsoft.com/office/drawing/2014/chartex" xmlns:cx1="http://schemas.microsoft.com/office/drawing/2015/9/8/chartex" xmlns:cx2="http://schemas.microsoft.com/office/drawing/2015/10/21/chartex" xmlns:cx3="http://schemas.microsoft.com/office/drawing/2016/5/9/chartex" xmlns:cx4="http://schemas.microsoft.com/office/drawing/2016/5/10/chartex" xmlns:cx5="http://schemas.microsoft.com/office/drawing/2016/5/11/chartex" xmlns:cx6="http://schemas.microsoft.com/office/drawing/2016/5/12/chartex" xmlns:cx7="http://schemas.microsoft.com/office/drawing/2016/5/13/chartex" xmlns:cx8="http://schemas.microsoft.com/office/drawing/2016/5/14/chartex" xmlns:mc="http://schemas.openxmlformats.org/markup-compatibility/2006" xmlns:aink="http://schemas.microsoft.com/office/drawing/2016/ink" xmlns:am3d="http://schemas.microsoft.com/office/drawing/2017/model3d" xmlns:o="urn:schemas-microsoft-com:office:office" xmlns:r="http://schemas.openxmlformats.org/officeDocument/2006/relationships" xmlns:m="http://schemas.openxmlformats.org/officeDocument/2006/math" xmlns:v="urn:schemas-microsoft-com:vml" xmlns:wp14="http://schemas.microsoft.com/office/word/2010/wordprocessingDrawing" xmlns:wp="http://schemas.openxmlformats.org/drawingml/2006/wordprocessingDrawing" xmlns:w10="urn:schemas-microsoft-com:office:word" xmlns:w="http://schemas.openxmlformats.org/wordprocessingml/2006/main" xmlns:w14="http://schemas.microsoft.com/office/word/2010/wordml" xmlns:w15="http://schemas.microsoft.com/office/word/2012/wordml" xmlns:w16cex="http://schemas.microsoft.com/office/word/2018/wordml/cex" xmlns:w16cid="http://schemas.microsoft.com/office/word/2016/wordml/cid" xmlns:w16="http://schemas.microsoft.com/office/word/2018/wordml" xmlns:w16sdtdh="http://schemas.microsoft.com/office/word/2020/wordml/sdtdatahash" xmlns:w16se="http://schemas.microsoft.com/office/word/2015/wordml/symex" xmlns:wpg="http://schemas.microsoft.com/office/word/2010/wordprocessingGroup" xmlns:wpi="http://schemas.microsoft.com/office/word/2010/wordprocessingInk" xmlns:wne="http://schemas.microsoft.com/office/word/2006/wordml" xmlns:wps="http://schemas.microsoft.com/office/word/2010/wordprocessingShape" mc:Ignorable="w14 w15 w16se w16cid w16 w16cex w16sdtdh wp14">
+<w:hdr xmlns:wpc="http://schemas.microsoft.com/office/word/2010/wordprocessingCanvas" xmlns:cx="http://schemas.microsoft.com/office/drawing/2014/chartex" xmlns:cx1="http://schemas.microsoft.com/office/drawing/2015/9/8/chartex" xmlns:cx2="http://schemas.microsoft.com/office/drawing/2015/10/21/chartex" xmlns:cx3="http://schemas.microsoft.com/office/drawing/2016/5/9/chartex" xmlns:cx4="http://schemas.microsoft.com/office/drawing/2016/5/10/chartex" xmlns:cx5="http://schemas.microsoft.com/office/drawing/2016/5/11/chartex" xmlns:cx6="http://schemas.microsoft.com/office/drawing/2016/5/12/chartex" xmlns:cx7="http://schemas.microsoft.com/office/drawing/2016/5/13/chartex" xmlns:cx8="http://schemas.microsoft.com/office/drawing/2016/5/14/chartex" xmlns:mc="http://schemas.openxmlformats.org/markup-compatibility/2006" xmlns:aink="http://schemas.microsoft.com/office/drawing/2016/ink" xmlns:am3d="http://schemas.microsoft.com/office/drawing/2017/model3d" xmlns:o="urn:schemas-microsoft-com:office:office" xmlns:oel="http://schemas.microsoft.com/office/2019/extlst" xmlns:r="http://schemas.openxmlformats.org/officeDocument/2006/relationships" xmlns:m="http://schemas.openxmlformats.org/officeDocument/2006/math" xmlns:v="urn:schemas-microsoft-com:vml" xmlns:wp14="http://schemas.microsoft.com/office/word/2010/wordprocessingDrawing" xmlns:wp="http://schemas.openxmlformats.org/drawingml/2006/wordprocessingDrawing" xmlns:w10="urn:schemas-microsoft-com:office:word" xmlns:w="http://schemas.openxmlformats.org/wordprocessingml/2006/main" xmlns:w14="http://schemas.microsoft.com/office/word/2010/wordml" xmlns:w15="http://schemas.microsoft.com/office/word/2012/wordml" xmlns:w16cex="http://schemas.microsoft.com/office/word/2018/wordml/cex" xmlns:w16cid="http://schemas.microsoft.com/office/word/2016/wordml/cid" xmlns:w16="http://schemas.microsoft.com/office/word/2018/wordml" xmlns:w16sdtdh="http://schemas.microsoft.com/office/word/2020/wordml/sdtdatahash" xmlns:w16se="http://schemas.microsoft.com/office/word/2015/wordml/symex" xmlns:wpg="http://schemas.microsoft.com/office/word/2010/wordprocessingGroup" xmlns:wpi="http://schemas.microsoft.com/office/word/2010/wordprocessingInk" xmlns:wne="http://schemas.microsoft.com/office/word/2006/wordml" xmlns:wps="http://schemas.microsoft.com/office/word/2010/wordprocessingShape" mc:Ignorable="w14 w15 w16se w16cid w16 w16cex w16sdtdh wp14">
   <w:p>
     <w:pPr>
       <w:pStyle w:val="Header"/>
@@ -1057,7 +1241,7 @@
 </file>
 
 <file path=word/numbering.xml><?xml version="1.0" encoding="utf-8"?>
-<w:numbering xmlns:wpc="http://schemas.microsoft.com/office/word/2010/wordprocessingCanvas" xmlns:cx="http://schemas.microsoft.com/office/drawing/2014/chartex" xmlns:cx1="http://schemas.microsoft.com/office/drawing/2015/9/8/chartex" xmlns:cx2="http://schemas.microsoft.com/office/drawing/2015/10/21/chartex" xmlns:cx3="http://schemas.microsoft.com/office/drawing/2016/5/9/chartex" xmlns:cx4="http://schemas.microsoft.com/office/drawing/2016/5/10/chartex" xmlns:cx5="http://schemas.microsoft.com/office/drawing/2016/5/11/chartex" xmlns:cx6="http://schemas.microsoft.com/office/drawing/2016/5/12/chartex" xmlns:cx7="http://schemas.microsoft.com/office/drawing/2016/5/13/chartex" xmlns:cx8="http://schemas.microsoft.com/office/drawing/2016/5/14/chartex" xmlns:mc="http://schemas.openxmlformats.org/markup-compatibility/2006" xmlns:aink="http://schemas.microsoft.com/office/drawing/2016/ink" xmlns:am3d="http://schemas.microsoft.com/office/drawing/2017/model3d" xmlns:o="urn:schemas-microsoft-com:office:office" xmlns:r="http://schemas.openxmlformats.org/officeDocument/2006/relationships" xmlns:m="http://schemas.openxmlformats.org/officeDocument/2006/math" xmlns:v="urn:schemas-microsoft-com:vml" xmlns:wp14="http://schemas.microsoft.com/office/word/2010/wordprocessingDrawing" xmlns:wp="http://schemas.openxmlformats.org/drawingml/2006/wordprocessingDrawing" xmlns:w10="urn:schemas-microsoft-com:office:word" xmlns:w="http://schemas.openxmlformats.org/wordprocessingml/2006/main" xmlns:w14="http://schemas.microsoft.com/office/word/2010/wordml" xmlns:w15="http://schemas.microsoft.com/office/word/2012/wordml" xmlns:w16cex="http://schemas.microsoft.com/office/word/2018/wordml/cex" xmlns:w16cid="http://schemas.microsoft.com/office/word/2016/wordml/cid" xmlns:w16="http://schemas.microsoft.com/office/word/2018/wordml" xmlns:w16sdtdh="http://schemas.microsoft.com/office/word/2020/wordml/sdtdatahash" xmlns:w16se="http://schemas.microsoft.com/office/word/2015/wordml/symex" xmlns:wpg="http://schemas.microsoft.com/office/word/2010/wordprocessingGroup" xmlns:wpi="http://schemas.microsoft.com/office/word/2010/wordprocessingInk" xmlns:wne="http://schemas.microsoft.com/office/word/2006/wordml" xmlns:wps="http://schemas.microsoft.com/office/word/2010/wordprocessingShape" mc:Ignorable="w14 w15 w16se w16cid w16 w16cex w16sdtdh wp14">
+<w:numbering xmlns:wpc="http://schemas.microsoft.com/office/word/2010/wordprocessingCanvas" xmlns:cx="http://schemas.microsoft.com/office/drawing/2014/chartex" xmlns:cx1="http://schemas.microsoft.com/office/drawing/2015/9/8/chartex" xmlns:cx2="http://schemas.microsoft.com/office/drawing/2015/10/21/chartex" xmlns:cx3="http://schemas.microsoft.com/office/drawing/2016/5/9/chartex" xmlns:cx4="http://schemas.microsoft.com/office/drawing/2016/5/10/chartex" xmlns:cx5="http://schemas.microsoft.com/office/drawing/2016/5/11/chartex" xmlns:cx6="http://schemas.microsoft.com/office/drawing/2016/5/12/chartex" xmlns:cx7="http://schemas.microsoft.com/office/drawing/2016/5/13/chartex" xmlns:cx8="http://schemas.microsoft.com/office/drawing/2016/5/14/chartex" xmlns:mc="http://schemas.openxmlformats.org/markup-compatibility/2006" xmlns:aink="http://schemas.microsoft.com/office/drawing/2016/ink" xmlns:am3d="http://schemas.microsoft.com/office/drawing/2017/model3d" xmlns:o="urn:schemas-microsoft-com:office:office" xmlns:oel="http://schemas.microsoft.com/office/2019/extlst" xmlns:r="http://schemas.openxmlformats.org/officeDocument/2006/relationships" xmlns:m="http://schemas.openxmlformats.org/officeDocument/2006/math" xmlns:v="urn:schemas-microsoft-com:vml" xmlns:wp14="http://schemas.microsoft.com/office/word/2010/wordprocessingDrawing" xmlns:wp="http://schemas.openxmlformats.org/drawingml/2006/wordprocessingDrawing" xmlns:w10="urn:schemas-microsoft-com:office:word" xmlns:w="http://schemas.openxmlformats.org/wordprocessingml/2006/main" xmlns:w14="http://schemas.microsoft.com/office/word/2010/wordml" xmlns:w15="http://schemas.microsoft.com/office/word/2012/wordml" xmlns:w16cex="http://schemas.microsoft.com/office/word/2018/wordml/cex" xmlns:w16cid="http://schemas.microsoft.com/office/word/2016/wordml/cid" xmlns:w16="http://schemas.microsoft.com/office/word/2018/wordml" xmlns:w16sdtdh="http://schemas.microsoft.com/office/word/2020/wordml/sdtdatahash" xmlns:w16se="http://schemas.microsoft.com/office/word/2015/wordml/symex" xmlns:wpg="http://schemas.microsoft.com/office/word/2010/wordprocessingGroup" xmlns:wpi="http://schemas.microsoft.com/office/word/2010/wordprocessingInk" xmlns:wne="http://schemas.microsoft.com/office/word/2006/wordml" xmlns:wps="http://schemas.microsoft.com/office/word/2010/wordprocessingShape" mc:Ignorable="w14 w15 w16se w16cid w16 w16cex w16sdtdh wp14">
   <w:abstractNum w:abstractNumId="0" w15:restartNumberingAfterBreak="0">
     <w:nsid w:val="01F307A9"/>
     <w:multiLevelType w:val="hybridMultilevel"/>
@@ -5141,127 +5325,127 @@
       </w:pPr>
     </w:lvl>
   </w:abstractNum>
-  <w:num w:numId="1">
+  <w:num w:numId="1" w16cid:durableId="1757824269">
     <w:abstractNumId w:val="0"/>
   </w:num>
-  <w:num w:numId="2">
+  <w:num w:numId="2" w16cid:durableId="1550145369">
     <w:abstractNumId w:val="25"/>
   </w:num>
-  <w:num w:numId="3">
+  <w:num w:numId="3" w16cid:durableId="1873882580">
     <w:abstractNumId w:val="34"/>
   </w:num>
-  <w:num w:numId="4">
+  <w:num w:numId="4" w16cid:durableId="601837448">
     <w:abstractNumId w:val="16"/>
   </w:num>
-  <w:num w:numId="5">
+  <w:num w:numId="5" w16cid:durableId="421877836">
     <w:abstractNumId w:val="2"/>
   </w:num>
-  <w:num w:numId="6">
+  <w:num w:numId="6" w16cid:durableId="1845974385">
     <w:abstractNumId w:val="36"/>
   </w:num>
-  <w:num w:numId="7">
+  <w:num w:numId="7" w16cid:durableId="874585157">
     <w:abstractNumId w:val="14"/>
   </w:num>
-  <w:num w:numId="8">
+  <w:num w:numId="8" w16cid:durableId="1853759126">
     <w:abstractNumId w:val="4"/>
   </w:num>
-  <w:num w:numId="9">
+  <w:num w:numId="9" w16cid:durableId="1556161901">
     <w:abstractNumId w:val="11"/>
   </w:num>
-  <w:num w:numId="10">
+  <w:num w:numId="10" w16cid:durableId="713425898">
     <w:abstractNumId w:val="35"/>
   </w:num>
-  <w:num w:numId="11">
+  <w:num w:numId="11" w16cid:durableId="1509103792">
     <w:abstractNumId w:val="18"/>
   </w:num>
-  <w:num w:numId="12">
+  <w:num w:numId="12" w16cid:durableId="1542471854">
     <w:abstractNumId w:val="39"/>
   </w:num>
-  <w:num w:numId="13">
+  <w:num w:numId="13" w16cid:durableId="1765494246">
     <w:abstractNumId w:val="9"/>
   </w:num>
-  <w:num w:numId="14">
+  <w:num w:numId="14" w16cid:durableId="1916281858">
     <w:abstractNumId w:val="3"/>
   </w:num>
-  <w:num w:numId="15">
+  <w:num w:numId="15" w16cid:durableId="1824151457">
     <w:abstractNumId w:val="37"/>
   </w:num>
-  <w:num w:numId="16">
+  <w:num w:numId="16" w16cid:durableId="331570384">
     <w:abstractNumId w:val="28"/>
   </w:num>
-  <w:num w:numId="17">
+  <w:num w:numId="17" w16cid:durableId="674310966">
     <w:abstractNumId w:val="27"/>
   </w:num>
-  <w:num w:numId="18">
+  <w:num w:numId="18" w16cid:durableId="1073967562">
     <w:abstractNumId w:val="26"/>
   </w:num>
-  <w:num w:numId="19">
+  <w:num w:numId="19" w16cid:durableId="1268390473">
     <w:abstractNumId w:val="38"/>
   </w:num>
-  <w:num w:numId="20">
+  <w:num w:numId="20" w16cid:durableId="1989438699">
     <w:abstractNumId w:val="32"/>
   </w:num>
-  <w:num w:numId="21">
+  <w:num w:numId="21" w16cid:durableId="1404722260">
     <w:abstractNumId w:val="7"/>
   </w:num>
-  <w:num w:numId="22">
+  <w:num w:numId="22" w16cid:durableId="1562715073">
     <w:abstractNumId w:val="5"/>
   </w:num>
-  <w:num w:numId="23">
+  <w:num w:numId="23" w16cid:durableId="1827239821">
     <w:abstractNumId w:val="19"/>
   </w:num>
-  <w:num w:numId="24">
+  <w:num w:numId="24" w16cid:durableId="653025288">
     <w:abstractNumId w:val="33"/>
   </w:num>
-  <w:num w:numId="25">
+  <w:num w:numId="25" w16cid:durableId="1975981215">
     <w:abstractNumId w:val="10"/>
   </w:num>
-  <w:num w:numId="26">
+  <w:num w:numId="26" w16cid:durableId="513082244">
     <w:abstractNumId w:val="21"/>
   </w:num>
-  <w:num w:numId="27">
+  <w:num w:numId="27" w16cid:durableId="8607474">
     <w:abstractNumId w:val="8"/>
   </w:num>
-  <w:num w:numId="28">
+  <w:num w:numId="28" w16cid:durableId="617106970">
     <w:abstractNumId w:val="6"/>
   </w:num>
-  <w:num w:numId="29">
+  <w:num w:numId="29" w16cid:durableId="1980302163">
     <w:abstractNumId w:val="15"/>
   </w:num>
-  <w:num w:numId="30">
+  <w:num w:numId="30" w16cid:durableId="2060939029">
     <w:abstractNumId w:val="23"/>
   </w:num>
-  <w:num w:numId="31">
+  <w:num w:numId="31" w16cid:durableId="964316965">
     <w:abstractNumId w:val="20"/>
   </w:num>
-  <w:num w:numId="32">
+  <w:num w:numId="32" w16cid:durableId="157888265">
     <w:abstractNumId w:val="40"/>
   </w:num>
-  <w:num w:numId="33">
+  <w:num w:numId="33" w16cid:durableId="444273362">
     <w:abstractNumId w:val="24"/>
   </w:num>
-  <w:num w:numId="34">
+  <w:num w:numId="34" w16cid:durableId="1396929061">
     <w:abstractNumId w:val="31"/>
   </w:num>
-  <w:num w:numId="35">
+  <w:num w:numId="35" w16cid:durableId="1511485680">
     <w:abstractNumId w:val="30"/>
   </w:num>
-  <w:num w:numId="36">
+  <w:num w:numId="36" w16cid:durableId="1971008220">
     <w:abstractNumId w:val="12"/>
   </w:num>
-  <w:num w:numId="37">
+  <w:num w:numId="37" w16cid:durableId="755395938">
     <w:abstractNumId w:val="13"/>
   </w:num>
-  <w:num w:numId="38">
+  <w:num w:numId="38" w16cid:durableId="1507478457">
     <w:abstractNumId w:val="22"/>
   </w:num>
-  <w:num w:numId="39">
+  <w:num w:numId="39" w16cid:durableId="1799832463">
     <w:abstractNumId w:val="29"/>
   </w:num>
-  <w:num w:numId="40">
+  <w:num w:numId="40" w16cid:durableId="357976193">
     <w:abstractNumId w:val="17"/>
   </w:num>
-  <w:num w:numId="41">
+  <w:num w:numId="41" w16cid:durableId="324821933">
     <w:abstractNumId w:val="1"/>
   </w:num>
 </w:numbering>

</xml_diff>